<commit_message>
Module Design Case 1 Update
Added Signup case
</commit_message>
<xml_diff>
--- a/Module Design/Module Design Case 1.docx
+++ b/Module Design/Module Design Case 1.docx
@@ -32,10 +32,7 @@
           <w:p>
             <w:pPr>
               <w:pStyle w:val="NormalWeb"/>
-              <w:rPr>
-                <w:sz w:val="20"/>
-                <w:szCs w:val="20"/>
-              </w:rPr>
+              <w:spacing w:line="256" w:lineRule="auto"/>
             </w:pPr>
             <w:r>
               <w:rPr>
@@ -66,17 +63,15 @@
           <w:p>
             <w:pPr>
               <w:pStyle w:val="NormalWeb"/>
-              <w:rPr>
-                <w:sz w:val="20"/>
-                <w:szCs w:val="20"/>
-              </w:rPr>
-            </w:pPr>
-            <w:r>
-              <w:rPr>
-                <w:sz w:val="20"/>
-                <w:szCs w:val="20"/>
-              </w:rPr>
-              <w:t>Login</w:t>
+              <w:spacing w:line="256" w:lineRule="auto"/>
+            </w:pPr>
+            <w:r>
+              <w:rPr>
+                <w:bCs/>
+                <w:sz w:val="20"/>
+                <w:szCs w:val="20"/>
+              </w:rPr>
+              <w:t>Signup</w:t>
             </w:r>
           </w:p>
         </w:tc>
@@ -102,10 +97,7 @@
           <w:p>
             <w:pPr>
               <w:pStyle w:val="NormalWeb"/>
-              <w:rPr>
-                <w:sz w:val="20"/>
-                <w:szCs w:val="20"/>
-              </w:rPr>
+              <w:spacing w:line="256" w:lineRule="auto"/>
             </w:pPr>
             <w:r>
               <w:rPr>
@@ -136,10 +128,7 @@
           <w:p>
             <w:pPr>
               <w:pStyle w:val="NormalWeb"/>
-              <w:rPr>
-                <w:sz w:val="20"/>
-                <w:szCs w:val="20"/>
-              </w:rPr>
+              <w:spacing w:line="256" w:lineRule="auto"/>
             </w:pPr>
             <w:r>
               <w:rPr>
@@ -147,7 +136,7 @@
                 <w:sz w:val="20"/>
                 <w:szCs w:val="20"/>
               </w:rPr>
-              <w:t>1</w:t>
+              <w:t>1.0</w:t>
             </w:r>
           </w:p>
         </w:tc>
@@ -173,10 +162,7 @@
           <w:p>
             <w:pPr>
               <w:pStyle w:val="NormalWeb"/>
-              <w:rPr>
-                <w:sz w:val="20"/>
-                <w:szCs w:val="20"/>
-              </w:rPr>
+              <w:spacing w:line="256" w:lineRule="auto"/>
             </w:pPr>
             <w:r>
               <w:rPr>
@@ -207,17 +193,14 @@
           <w:p>
             <w:pPr>
               <w:pStyle w:val="NormalWeb"/>
-              <w:rPr>
-                <w:sz w:val="20"/>
-                <w:szCs w:val="20"/>
-              </w:rPr>
-            </w:pPr>
-            <w:r>
-              <w:rPr>
-                <w:sz w:val="20"/>
-                <w:szCs w:val="20"/>
-              </w:rPr>
-              <w:t>Player wants to login to their account.</w:t>
+              <w:spacing w:line="256" w:lineRule="auto"/>
+            </w:pPr>
+            <w:r>
+              <w:rPr>
+                <w:sz w:val="20"/>
+                <w:szCs w:val="20"/>
+              </w:rPr>
+              <w:t>Player wants to create an account.</w:t>
             </w:r>
           </w:p>
         </w:tc>
@@ -243,10 +226,7 @@
           <w:p>
             <w:pPr>
               <w:pStyle w:val="NormalWeb"/>
-              <w:rPr>
-                <w:sz w:val="20"/>
-                <w:szCs w:val="20"/>
-              </w:rPr>
+              <w:spacing w:line="256" w:lineRule="auto"/>
             </w:pPr>
             <w:r>
               <w:rPr>
@@ -277,18 +257,77 @@
           <w:p>
             <w:pPr>
               <w:pStyle w:val="NormalWeb"/>
-              <w:rPr>
-                <w:sz w:val="20"/>
-                <w:szCs w:val="20"/>
-              </w:rPr>
-            </w:pPr>
-            <w:r>
-              <w:rPr>
-                <w:sz w:val="20"/>
-                <w:szCs w:val="20"/>
-              </w:rPr>
-              <w:t>Username, Password</w:t>
-            </w:r>
+              <w:spacing w:line="256" w:lineRule="auto"/>
+            </w:pPr>
+            <w:r>
+              <w:rPr>
+                <w:sz w:val="20"/>
+                <w:szCs w:val="20"/>
+              </w:rPr>
+              <w:t xml:space="preserve">Username, email, password, </w:t>
+            </w:r>
+            <w:proofErr w:type="spellStart"/>
+            <w:r>
+              <w:rPr>
+                <w:sz w:val="20"/>
+                <w:szCs w:val="20"/>
+              </w:rPr>
+              <w:t>confirm_</w:t>
+            </w:r>
+            <w:r>
+              <w:rPr>
+                <w:sz w:val="20"/>
+                <w:szCs w:val="20"/>
+              </w:rPr>
+              <w:t>password</w:t>
+            </w:r>
+            <w:proofErr w:type="spellEnd"/>
+            <w:r>
+              <w:rPr>
+                <w:sz w:val="20"/>
+                <w:szCs w:val="20"/>
+              </w:rPr>
+              <w:t xml:space="preserve">, </w:t>
+            </w:r>
+            <w:proofErr w:type="spellStart"/>
+            <w:r>
+              <w:rPr>
+                <w:sz w:val="20"/>
+                <w:szCs w:val="20"/>
+              </w:rPr>
+              <w:t>cellphone</w:t>
+            </w:r>
+            <w:r>
+              <w:rPr>
+                <w:sz w:val="20"/>
+                <w:szCs w:val="20"/>
+              </w:rPr>
+              <w:t>_</w:t>
+            </w:r>
+            <w:r>
+              <w:rPr>
+                <w:sz w:val="20"/>
+                <w:szCs w:val="20"/>
+              </w:rPr>
+              <w:t>number</w:t>
+            </w:r>
+            <w:proofErr w:type="spellEnd"/>
+            <w:r>
+              <w:rPr>
+                <w:sz w:val="20"/>
+                <w:szCs w:val="20"/>
+              </w:rPr>
+              <w:t xml:space="preserve">, </w:t>
+            </w:r>
+            <w:proofErr w:type="spellStart"/>
+            <w:r>
+              <w:rPr>
+                <w:sz w:val="20"/>
+                <w:szCs w:val="20"/>
+              </w:rPr>
+              <w:t>SMS_confirmation_number</w:t>
+            </w:r>
+            <w:proofErr w:type="spellEnd"/>
           </w:p>
         </w:tc>
       </w:tr>
@@ -313,16 +352,1540 @@
           <w:p>
             <w:pPr>
               <w:pStyle w:val="NormalWeb"/>
-              <w:rPr>
-                <w:sz w:val="20"/>
-                <w:szCs w:val="20"/>
-              </w:rPr>
-            </w:pPr>
-            <w:r>
-              <w:rPr>
-                <w:sz w:val="20"/>
-                <w:szCs w:val="20"/>
-              </w:rPr>
+              <w:spacing w:line="256" w:lineRule="auto"/>
+            </w:pPr>
+            <w:r>
+              <w:rPr>
+                <w:sz w:val="20"/>
+                <w:szCs w:val="20"/>
+              </w:rPr>
+              <w:t>Output Parameters:</w:t>
+            </w:r>
+          </w:p>
+        </w:tc>
+        <w:tc>
+          <w:tcPr>
+            <w:tcW w:w="6117" w:type="dxa"/>
+            <w:tcBorders>
+              <w:top w:val="single" w:sz="8" w:space="0" w:color="000000"/>
+              <w:left w:val="single" w:sz="8" w:space="0" w:color="000000"/>
+              <w:bottom w:val="single" w:sz="8" w:space="0" w:color="000000"/>
+              <w:right w:val="single" w:sz="8" w:space="0" w:color="000000"/>
+            </w:tcBorders>
+            <w:tcMar>
+              <w:top w:w="100" w:type="dxa"/>
+              <w:left w:w="100" w:type="dxa"/>
+              <w:bottom w:w="100" w:type="dxa"/>
+              <w:right w:w="100" w:type="dxa"/>
+            </w:tcMar>
+            <w:hideMark/>
+          </w:tcPr>
+          <w:p>
+            <w:pPr>
+              <w:pStyle w:val="NormalWeb"/>
+              <w:spacing w:line="256" w:lineRule="auto"/>
+              <w:rPr>
+                <w:sz w:val="20"/>
+                <w:szCs w:val="20"/>
+              </w:rPr>
+            </w:pPr>
+            <w:r>
+              <w:rPr>
+                <w:sz w:val="20"/>
+                <w:szCs w:val="20"/>
+              </w:rPr>
+              <w:t>Creates a new account.</w:t>
+            </w:r>
+          </w:p>
+          <w:p>
+            <w:pPr>
+              <w:pStyle w:val="NormalWeb"/>
+              <w:spacing w:line="256" w:lineRule="auto"/>
+            </w:pPr>
+            <w:r>
+              <w:rPr>
+                <w:sz w:val="20"/>
+                <w:szCs w:val="20"/>
+              </w:rPr>
+              <w:t>User is taken to dashboard.</w:t>
+            </w:r>
+          </w:p>
+        </w:tc>
+      </w:tr>
+      <w:tr>
+        <w:tc>
+          <w:tcPr>
+            <w:tcW w:w="0" w:type="auto"/>
+            <w:tcBorders>
+              <w:top w:val="single" w:sz="8" w:space="0" w:color="000000"/>
+              <w:left w:val="single" w:sz="8" w:space="0" w:color="000000"/>
+              <w:bottom w:val="single" w:sz="8" w:space="0" w:color="000000"/>
+              <w:right w:val="single" w:sz="8" w:space="0" w:color="000000"/>
+            </w:tcBorders>
+            <w:tcMar>
+              <w:top w:w="100" w:type="dxa"/>
+              <w:left w:w="100" w:type="dxa"/>
+              <w:bottom w:w="100" w:type="dxa"/>
+              <w:right w:w="100" w:type="dxa"/>
+            </w:tcMar>
+            <w:hideMark/>
+          </w:tcPr>
+          <w:p>
+            <w:pPr>
+              <w:pStyle w:val="NormalWeb"/>
+              <w:spacing w:line="256" w:lineRule="auto"/>
+            </w:pPr>
+            <w:r>
+              <w:rPr>
+                <w:sz w:val="20"/>
+                <w:szCs w:val="20"/>
+              </w:rPr>
+              <w:t>Called From:</w:t>
+            </w:r>
+          </w:p>
+        </w:tc>
+        <w:tc>
+          <w:tcPr>
+            <w:tcW w:w="6117" w:type="dxa"/>
+            <w:tcBorders>
+              <w:top w:val="single" w:sz="8" w:space="0" w:color="000000"/>
+              <w:left w:val="single" w:sz="8" w:space="0" w:color="000000"/>
+              <w:bottom w:val="single" w:sz="8" w:space="0" w:color="000000"/>
+              <w:right w:val="single" w:sz="8" w:space="0" w:color="000000"/>
+            </w:tcBorders>
+            <w:tcMar>
+              <w:top w:w="100" w:type="dxa"/>
+              <w:left w:w="100" w:type="dxa"/>
+              <w:bottom w:w="100" w:type="dxa"/>
+              <w:right w:w="100" w:type="dxa"/>
+            </w:tcMar>
+            <w:hideMark/>
+          </w:tcPr>
+          <w:p>
+            <w:r>
+              <w:t>N/A</w:t>
+            </w:r>
+          </w:p>
+        </w:tc>
+      </w:tr>
+      <w:tr>
+        <w:tc>
+          <w:tcPr>
+            <w:tcW w:w="0" w:type="auto"/>
+            <w:tcBorders>
+              <w:top w:val="single" w:sz="8" w:space="0" w:color="000000"/>
+              <w:left w:val="single" w:sz="8" w:space="0" w:color="000000"/>
+              <w:bottom w:val="single" w:sz="8" w:space="0" w:color="000000"/>
+              <w:right w:val="single" w:sz="8" w:space="0" w:color="000000"/>
+            </w:tcBorders>
+            <w:tcMar>
+              <w:top w:w="100" w:type="dxa"/>
+              <w:left w:w="100" w:type="dxa"/>
+              <w:bottom w:w="100" w:type="dxa"/>
+              <w:right w:w="100" w:type="dxa"/>
+            </w:tcMar>
+            <w:hideMark/>
+          </w:tcPr>
+          <w:p>
+            <w:pPr>
+              <w:pStyle w:val="NormalWeb"/>
+              <w:spacing w:line="256" w:lineRule="auto"/>
+            </w:pPr>
+            <w:r>
+              <w:rPr>
+                <w:sz w:val="20"/>
+                <w:szCs w:val="20"/>
+              </w:rPr>
+              <w:t>Modules Called (Name and Number):</w:t>
+            </w:r>
+          </w:p>
+        </w:tc>
+        <w:tc>
+          <w:tcPr>
+            <w:tcW w:w="6117" w:type="dxa"/>
+            <w:tcBorders>
+              <w:top w:val="single" w:sz="8" w:space="0" w:color="000000"/>
+              <w:left w:val="single" w:sz="8" w:space="0" w:color="000000"/>
+              <w:bottom w:val="single" w:sz="8" w:space="0" w:color="000000"/>
+              <w:right w:val="single" w:sz="8" w:space="0" w:color="000000"/>
+            </w:tcBorders>
+            <w:tcMar>
+              <w:top w:w="100" w:type="dxa"/>
+              <w:left w:w="100" w:type="dxa"/>
+              <w:bottom w:w="100" w:type="dxa"/>
+              <w:right w:w="100" w:type="dxa"/>
+            </w:tcMar>
+            <w:hideMark/>
+          </w:tcPr>
+          <w:p>
+            <w:pPr>
+              <w:pStyle w:val="NormalWeb"/>
+              <w:spacing w:line="256" w:lineRule="auto"/>
+            </w:pPr>
+            <w:r>
+              <w:t>N/A</w:t>
+            </w:r>
+          </w:p>
+        </w:tc>
+      </w:tr>
+      <w:tr>
+        <w:tc>
+          <w:tcPr>
+            <w:tcW w:w="0" w:type="auto"/>
+            <w:tcBorders>
+              <w:top w:val="single" w:sz="8" w:space="0" w:color="000000"/>
+              <w:left w:val="single" w:sz="8" w:space="0" w:color="000000"/>
+              <w:bottom w:val="single" w:sz="8" w:space="0" w:color="000000"/>
+              <w:right w:val="single" w:sz="8" w:space="0" w:color="000000"/>
+            </w:tcBorders>
+            <w:tcMar>
+              <w:top w:w="100" w:type="dxa"/>
+              <w:left w:w="100" w:type="dxa"/>
+              <w:bottom w:w="100" w:type="dxa"/>
+              <w:right w:w="100" w:type="dxa"/>
+            </w:tcMar>
+            <w:hideMark/>
+          </w:tcPr>
+          <w:p>
+            <w:pPr>
+              <w:pStyle w:val="NormalWeb"/>
+              <w:spacing w:line="256" w:lineRule="auto"/>
+            </w:pPr>
+            <w:r>
+              <w:rPr>
+                <w:sz w:val="20"/>
+                <w:szCs w:val="20"/>
+              </w:rPr>
+              <w:t>Author:</w:t>
+            </w:r>
+          </w:p>
+        </w:tc>
+        <w:tc>
+          <w:tcPr>
+            <w:tcW w:w="6117" w:type="dxa"/>
+            <w:tcBorders>
+              <w:top w:val="single" w:sz="8" w:space="0" w:color="000000"/>
+              <w:left w:val="single" w:sz="8" w:space="0" w:color="000000"/>
+              <w:bottom w:val="single" w:sz="8" w:space="0" w:color="000000"/>
+              <w:right w:val="single" w:sz="8" w:space="0" w:color="000000"/>
+            </w:tcBorders>
+            <w:tcMar>
+              <w:top w:w="100" w:type="dxa"/>
+              <w:left w:w="100" w:type="dxa"/>
+              <w:bottom w:w="100" w:type="dxa"/>
+              <w:right w:w="100" w:type="dxa"/>
+            </w:tcMar>
+            <w:hideMark/>
+          </w:tcPr>
+          <w:p>
+            <w:pPr>
+              <w:pStyle w:val="NormalWeb"/>
+              <w:spacing w:line="256" w:lineRule="auto"/>
+            </w:pPr>
+            <w:r>
+              <w:rPr>
+                <w:sz w:val="20"/>
+                <w:szCs w:val="20"/>
+              </w:rPr>
+              <w:t>Ryan Rogers</w:t>
+            </w:r>
+          </w:p>
+        </w:tc>
+      </w:tr>
+      <w:tr>
+        <w:tc>
+          <w:tcPr>
+            <w:tcW w:w="0" w:type="auto"/>
+            <w:tcBorders>
+              <w:top w:val="single" w:sz="8" w:space="0" w:color="000000"/>
+              <w:left w:val="single" w:sz="8" w:space="0" w:color="000000"/>
+              <w:bottom w:val="single" w:sz="8" w:space="0" w:color="000000"/>
+              <w:right w:val="single" w:sz="8" w:space="0" w:color="000000"/>
+            </w:tcBorders>
+            <w:tcMar>
+              <w:top w:w="100" w:type="dxa"/>
+              <w:left w:w="100" w:type="dxa"/>
+              <w:bottom w:w="100" w:type="dxa"/>
+              <w:right w:w="100" w:type="dxa"/>
+            </w:tcMar>
+            <w:hideMark/>
+          </w:tcPr>
+          <w:p>
+            <w:pPr>
+              <w:pStyle w:val="NormalWeb"/>
+              <w:spacing w:line="256" w:lineRule="auto"/>
+            </w:pPr>
+            <w:r>
+              <w:rPr>
+                <w:sz w:val="20"/>
+                <w:szCs w:val="20"/>
+              </w:rPr>
+              <w:t>Date:</w:t>
+            </w:r>
+          </w:p>
+        </w:tc>
+        <w:tc>
+          <w:tcPr>
+            <w:tcW w:w="6117" w:type="dxa"/>
+            <w:tcBorders>
+              <w:top w:val="single" w:sz="8" w:space="0" w:color="000000"/>
+              <w:left w:val="single" w:sz="8" w:space="0" w:color="000000"/>
+              <w:bottom w:val="single" w:sz="8" w:space="0" w:color="000000"/>
+              <w:right w:val="single" w:sz="8" w:space="0" w:color="000000"/>
+            </w:tcBorders>
+            <w:tcMar>
+              <w:top w:w="100" w:type="dxa"/>
+              <w:left w:w="100" w:type="dxa"/>
+              <w:bottom w:w="100" w:type="dxa"/>
+              <w:right w:w="100" w:type="dxa"/>
+            </w:tcMar>
+            <w:hideMark/>
+          </w:tcPr>
+          <w:p>
+            <w:pPr>
+              <w:pStyle w:val="NormalWeb"/>
+              <w:spacing w:line="256" w:lineRule="auto"/>
+            </w:pPr>
+            <w:r>
+              <w:rPr>
+                <w:sz w:val="20"/>
+                <w:szCs w:val="20"/>
+              </w:rPr>
+              <w:t>May 8, 2017</w:t>
+            </w:r>
+          </w:p>
+        </w:tc>
+      </w:tr>
+      <w:tr>
+        <w:tc>
+          <w:tcPr>
+            <w:tcW w:w="0" w:type="auto"/>
+            <w:tcBorders>
+              <w:top w:val="single" w:sz="8" w:space="0" w:color="000000"/>
+              <w:left w:val="single" w:sz="8" w:space="0" w:color="000000"/>
+              <w:bottom w:val="single" w:sz="8" w:space="0" w:color="000000"/>
+              <w:right w:val="single" w:sz="8" w:space="0" w:color="000000"/>
+            </w:tcBorders>
+            <w:tcMar>
+              <w:top w:w="100" w:type="dxa"/>
+              <w:left w:w="100" w:type="dxa"/>
+              <w:bottom w:w="100" w:type="dxa"/>
+              <w:right w:w="100" w:type="dxa"/>
+            </w:tcMar>
+            <w:hideMark/>
+          </w:tcPr>
+          <w:p>
+            <w:pPr>
+              <w:pStyle w:val="NormalWeb"/>
+              <w:spacing w:line="256" w:lineRule="auto"/>
+            </w:pPr>
+            <w:r>
+              <w:rPr>
+                <w:sz w:val="20"/>
+                <w:szCs w:val="20"/>
+              </w:rPr>
+              <w:t>Peer Reviewer:</w:t>
+            </w:r>
+          </w:p>
+        </w:tc>
+        <w:tc>
+          <w:tcPr>
+            <w:tcW w:w="6117" w:type="dxa"/>
+            <w:tcBorders>
+              <w:top w:val="single" w:sz="8" w:space="0" w:color="000000"/>
+              <w:left w:val="single" w:sz="8" w:space="0" w:color="000000"/>
+              <w:bottom w:val="single" w:sz="8" w:space="0" w:color="000000"/>
+              <w:right w:val="single" w:sz="8" w:space="0" w:color="000000"/>
+            </w:tcBorders>
+            <w:tcMar>
+              <w:top w:w="100" w:type="dxa"/>
+              <w:left w:w="100" w:type="dxa"/>
+              <w:bottom w:w="100" w:type="dxa"/>
+              <w:right w:w="100" w:type="dxa"/>
+            </w:tcMar>
+            <w:hideMark/>
+          </w:tcPr>
+          <w:p>
+            <w:pPr>
+              <w:pStyle w:val="NormalWeb"/>
+              <w:spacing w:line="256" w:lineRule="auto"/>
+            </w:pPr>
+            <w:r>
+              <w:rPr>
+                <w:sz w:val="20"/>
+                <w:szCs w:val="20"/>
+              </w:rPr>
+              <w:t>Gabe Martinez</w:t>
+            </w:r>
+          </w:p>
+        </w:tc>
+      </w:tr>
+      <w:tr>
+        <w:trPr>
+          <w:trHeight w:val="393"/>
+        </w:trPr>
+        <w:tc>
+          <w:tcPr>
+            <w:tcW w:w="0" w:type="auto"/>
+            <w:tcBorders>
+              <w:top w:val="single" w:sz="8" w:space="0" w:color="000000"/>
+              <w:left w:val="single" w:sz="8" w:space="0" w:color="000000"/>
+              <w:bottom w:val="single" w:sz="8" w:space="0" w:color="000000"/>
+              <w:right w:val="single" w:sz="8" w:space="0" w:color="000000"/>
+            </w:tcBorders>
+            <w:tcMar>
+              <w:top w:w="100" w:type="dxa"/>
+              <w:left w:w="100" w:type="dxa"/>
+              <w:bottom w:w="100" w:type="dxa"/>
+              <w:right w:w="100" w:type="dxa"/>
+            </w:tcMar>
+            <w:hideMark/>
+          </w:tcPr>
+          <w:p>
+            <w:pPr>
+              <w:pStyle w:val="NormalWeb"/>
+              <w:spacing w:line="256" w:lineRule="auto"/>
+            </w:pPr>
+            <w:r>
+              <w:rPr>
+                <w:sz w:val="20"/>
+                <w:szCs w:val="20"/>
+              </w:rPr>
+              <w:t xml:space="preserve">Pseudocode: </w:t>
+            </w:r>
+          </w:p>
+        </w:tc>
+        <w:tc>
+          <w:tcPr>
+            <w:tcW w:w="6117" w:type="dxa"/>
+            <w:tcBorders>
+              <w:top w:val="single" w:sz="8" w:space="0" w:color="000000"/>
+              <w:left w:val="single" w:sz="8" w:space="0" w:color="000000"/>
+              <w:bottom w:val="single" w:sz="8" w:space="0" w:color="000000"/>
+              <w:right w:val="single" w:sz="8" w:space="0" w:color="000000"/>
+            </w:tcBorders>
+            <w:tcMar>
+              <w:top w:w="100" w:type="dxa"/>
+              <w:left w:w="100" w:type="dxa"/>
+              <w:bottom w:w="100" w:type="dxa"/>
+              <w:right w:w="100" w:type="dxa"/>
+            </w:tcMar>
+            <w:hideMark/>
+          </w:tcPr>
+          <w:p>
+            <w:pPr>
+              <w:rPr>
+                <w:sz w:val="20"/>
+                <w:szCs w:val="20"/>
+              </w:rPr>
+            </w:pPr>
+            <w:r>
+              <w:rPr>
+                <w:sz w:val="20"/>
+                <w:szCs w:val="20"/>
+              </w:rPr>
+              <w:t>Top:</w:t>
+            </w:r>
+          </w:p>
+          <w:p>
+            <w:pPr>
+              <w:rPr>
+                <w:sz w:val="20"/>
+                <w:szCs w:val="20"/>
+              </w:rPr>
+            </w:pPr>
+            <w:proofErr w:type="gramStart"/>
+            <w:r>
+              <w:rPr>
+                <w:sz w:val="20"/>
+                <w:szCs w:val="20"/>
+              </w:rPr>
+              <w:t>If(</w:t>
+            </w:r>
+            <w:proofErr w:type="spellStart"/>
+            <w:proofErr w:type="gramEnd"/>
+            <w:r>
+              <w:rPr>
+                <w:sz w:val="20"/>
+                <w:szCs w:val="20"/>
+              </w:rPr>
+              <w:t>SubmitButton.isClicked</w:t>
+            </w:r>
+            <w:proofErr w:type="spellEnd"/>
+            <w:r>
+              <w:rPr>
+                <w:sz w:val="20"/>
+                <w:szCs w:val="20"/>
+              </w:rPr>
+              <w:t>)</w:t>
+            </w:r>
+          </w:p>
+          <w:p>
+            <w:pPr>
+              <w:rPr>
+                <w:sz w:val="20"/>
+                <w:szCs w:val="20"/>
+              </w:rPr>
+            </w:pPr>
+            <w:r>
+              <w:rPr>
+                <w:sz w:val="20"/>
+                <w:szCs w:val="20"/>
+              </w:rPr>
+              <w:t xml:space="preserve">     If(</w:t>
+            </w:r>
+            <w:proofErr w:type="spellStart"/>
+            <w:r>
+              <w:rPr>
+                <w:sz w:val="20"/>
+                <w:szCs w:val="20"/>
+              </w:rPr>
+              <w:t>userDB.isFound</w:t>
+            </w:r>
+            <w:proofErr w:type="spellEnd"/>
+            <w:r>
+              <w:rPr>
+                <w:sz w:val="20"/>
+                <w:szCs w:val="20"/>
+              </w:rPr>
+              <w:t>(username))</w:t>
+            </w:r>
+          </w:p>
+          <w:p>
+            <w:pPr>
+              <w:rPr>
+                <w:sz w:val="20"/>
+                <w:szCs w:val="20"/>
+              </w:rPr>
+            </w:pPr>
+            <w:r>
+              <w:rPr>
+                <w:sz w:val="20"/>
+                <w:szCs w:val="20"/>
+              </w:rPr>
+              <w:t xml:space="preserve">          Print </w:t>
+            </w:r>
+            <w:proofErr w:type="gramStart"/>
+            <w:r>
+              <w:rPr>
+                <w:sz w:val="20"/>
+                <w:szCs w:val="20"/>
+              </w:rPr>
+              <w:t>Error(</w:t>
+            </w:r>
+            <w:proofErr w:type="gramEnd"/>
+            <w:r>
+              <w:rPr>
+                <w:sz w:val="20"/>
+                <w:szCs w:val="20"/>
+              </w:rPr>
+              <w:t>“Username already taken.”);</w:t>
+            </w:r>
+          </w:p>
+          <w:p>
+            <w:pPr>
+              <w:rPr>
+                <w:sz w:val="20"/>
+                <w:szCs w:val="20"/>
+              </w:rPr>
+            </w:pPr>
+            <w:r>
+              <w:rPr>
+                <w:sz w:val="20"/>
+                <w:szCs w:val="20"/>
+              </w:rPr>
+              <w:t xml:space="preserve">          </w:t>
+            </w:r>
+            <w:proofErr w:type="spellStart"/>
+            <w:r>
+              <w:rPr>
+                <w:sz w:val="20"/>
+                <w:szCs w:val="20"/>
+              </w:rPr>
+              <w:t>Goto</w:t>
+            </w:r>
+            <w:proofErr w:type="spellEnd"/>
+            <w:r>
+              <w:rPr>
+                <w:sz w:val="20"/>
+                <w:szCs w:val="20"/>
+              </w:rPr>
+              <w:t xml:space="preserve"> Top;</w:t>
+            </w:r>
+          </w:p>
+          <w:p>
+            <w:pPr>
+              <w:rPr>
+                <w:sz w:val="20"/>
+                <w:szCs w:val="20"/>
+              </w:rPr>
+            </w:pPr>
+            <w:r>
+              <w:rPr>
+                <w:sz w:val="20"/>
+                <w:szCs w:val="20"/>
+              </w:rPr>
+              <w:t xml:space="preserve">     </w:t>
+            </w:r>
+            <w:proofErr w:type="spellStart"/>
+            <w:r>
+              <w:rPr>
+                <w:sz w:val="20"/>
+                <w:szCs w:val="20"/>
+              </w:rPr>
+              <w:t>EndIf</w:t>
+            </w:r>
+            <w:proofErr w:type="spellEnd"/>
+          </w:p>
+          <w:p>
+            <w:pPr>
+              <w:rPr>
+                <w:sz w:val="20"/>
+                <w:szCs w:val="20"/>
+              </w:rPr>
+            </w:pPr>
+            <w:r>
+              <w:rPr>
+                <w:sz w:val="20"/>
+                <w:szCs w:val="20"/>
+              </w:rPr>
+              <w:t xml:space="preserve">     </w:t>
+            </w:r>
+            <w:proofErr w:type="gramStart"/>
+            <w:r>
+              <w:rPr>
+                <w:sz w:val="20"/>
+                <w:szCs w:val="20"/>
+              </w:rPr>
+              <w:t>If(</w:t>
+            </w:r>
+            <w:proofErr w:type="gramEnd"/>
+            <w:r>
+              <w:rPr>
+                <w:sz w:val="20"/>
+                <w:szCs w:val="20"/>
+              </w:rPr>
+              <w:t xml:space="preserve">password != </w:t>
+            </w:r>
+            <w:proofErr w:type="spellStart"/>
+            <w:r>
+              <w:rPr>
+                <w:sz w:val="20"/>
+                <w:szCs w:val="20"/>
+              </w:rPr>
+              <w:t>confirm_password</w:t>
+            </w:r>
+            <w:proofErr w:type="spellEnd"/>
+            <w:r>
+              <w:rPr>
+                <w:sz w:val="20"/>
+                <w:szCs w:val="20"/>
+              </w:rPr>
+              <w:t>)</w:t>
+            </w:r>
+          </w:p>
+          <w:p>
+            <w:pPr>
+              <w:rPr>
+                <w:sz w:val="20"/>
+                <w:szCs w:val="20"/>
+              </w:rPr>
+            </w:pPr>
+            <w:r>
+              <w:rPr>
+                <w:sz w:val="20"/>
+                <w:szCs w:val="20"/>
+              </w:rPr>
+              <w:t xml:space="preserve">          Print </w:t>
+            </w:r>
+            <w:proofErr w:type="gramStart"/>
+            <w:r>
+              <w:rPr>
+                <w:sz w:val="20"/>
+                <w:szCs w:val="20"/>
+              </w:rPr>
+              <w:t>Error(</w:t>
+            </w:r>
+            <w:proofErr w:type="gramEnd"/>
+            <w:r>
+              <w:rPr>
+                <w:sz w:val="20"/>
+                <w:szCs w:val="20"/>
+              </w:rPr>
+              <w:t>“Error in confirm password field”);</w:t>
+            </w:r>
+          </w:p>
+          <w:p>
+            <w:pPr>
+              <w:rPr>
+                <w:sz w:val="20"/>
+                <w:szCs w:val="20"/>
+              </w:rPr>
+            </w:pPr>
+            <w:r>
+              <w:rPr>
+                <w:sz w:val="20"/>
+                <w:szCs w:val="20"/>
+              </w:rPr>
+              <w:t xml:space="preserve">          </w:t>
+            </w:r>
+            <w:proofErr w:type="spellStart"/>
+            <w:r>
+              <w:rPr>
+                <w:sz w:val="20"/>
+                <w:szCs w:val="20"/>
+              </w:rPr>
+              <w:t>Goto</w:t>
+            </w:r>
+            <w:proofErr w:type="spellEnd"/>
+            <w:r>
+              <w:rPr>
+                <w:sz w:val="20"/>
+                <w:szCs w:val="20"/>
+              </w:rPr>
+              <w:t xml:space="preserve"> Top;</w:t>
+            </w:r>
+          </w:p>
+          <w:p>
+            <w:pPr>
+              <w:rPr>
+                <w:sz w:val="20"/>
+                <w:szCs w:val="20"/>
+              </w:rPr>
+            </w:pPr>
+            <w:r>
+              <w:rPr>
+                <w:sz w:val="20"/>
+                <w:szCs w:val="20"/>
+              </w:rPr>
+              <w:t xml:space="preserve">     </w:t>
+            </w:r>
+            <w:proofErr w:type="spellStart"/>
+            <w:r>
+              <w:rPr>
+                <w:sz w:val="20"/>
+                <w:szCs w:val="20"/>
+              </w:rPr>
+              <w:t>EndIf</w:t>
+            </w:r>
+            <w:proofErr w:type="spellEnd"/>
+          </w:p>
+          <w:p>
+            <w:pPr>
+              <w:rPr>
+                <w:sz w:val="20"/>
+                <w:szCs w:val="20"/>
+              </w:rPr>
+            </w:pPr>
+            <w:r>
+              <w:rPr>
+                <w:sz w:val="20"/>
+                <w:szCs w:val="20"/>
+              </w:rPr>
+              <w:t xml:space="preserve">     String </w:t>
+            </w:r>
+            <w:proofErr w:type="spellStart"/>
+            <w:r>
+              <w:rPr>
+                <w:sz w:val="20"/>
+                <w:szCs w:val="20"/>
+              </w:rPr>
+              <w:t>SMSconfirm</w:t>
+            </w:r>
+            <w:proofErr w:type="spellEnd"/>
+            <w:r>
+              <w:rPr>
+                <w:sz w:val="20"/>
+                <w:szCs w:val="20"/>
+              </w:rPr>
+              <w:t xml:space="preserve"> = </w:t>
+            </w:r>
+            <w:proofErr w:type="spellStart"/>
+            <w:proofErr w:type="gramStart"/>
+            <w:r>
+              <w:rPr>
+                <w:sz w:val="20"/>
+                <w:szCs w:val="20"/>
+              </w:rPr>
+              <w:t>random.GenerateCode</w:t>
+            </w:r>
+            <w:proofErr w:type="spellEnd"/>
+            <w:proofErr w:type="gramEnd"/>
+            <w:r>
+              <w:rPr>
+                <w:sz w:val="20"/>
+                <w:szCs w:val="20"/>
+              </w:rPr>
+              <w:t>();</w:t>
+            </w:r>
+          </w:p>
+          <w:p>
+            <w:pPr>
+              <w:rPr>
+                <w:sz w:val="20"/>
+                <w:szCs w:val="20"/>
+              </w:rPr>
+            </w:pPr>
+            <w:r>
+              <w:rPr>
+                <w:sz w:val="20"/>
+                <w:szCs w:val="20"/>
+              </w:rPr>
+              <w:t xml:space="preserve">     </w:t>
+            </w:r>
+            <w:proofErr w:type="spellStart"/>
+            <w:r>
+              <w:rPr>
+                <w:sz w:val="20"/>
+                <w:szCs w:val="20"/>
+              </w:rPr>
+              <w:t>SMSHandler.Send</w:t>
+            </w:r>
+            <w:proofErr w:type="spellEnd"/>
+            <w:r>
+              <w:rPr>
+                <w:sz w:val="20"/>
+                <w:szCs w:val="20"/>
+              </w:rPr>
+              <w:t>(</w:t>
+            </w:r>
+            <w:proofErr w:type="spellStart"/>
+            <w:r>
+              <w:rPr>
+                <w:sz w:val="20"/>
+                <w:szCs w:val="20"/>
+              </w:rPr>
+              <w:t>cellphone_number</w:t>
+            </w:r>
+            <w:proofErr w:type="spellEnd"/>
+            <w:r>
+              <w:rPr>
+                <w:sz w:val="20"/>
+                <w:szCs w:val="20"/>
+              </w:rPr>
+              <w:t>,</w:t>
+            </w:r>
+            <w:r>
+              <w:rPr>
+                <w:sz w:val="20"/>
+                <w:szCs w:val="20"/>
+              </w:rPr>
+              <w:t xml:space="preserve"> </w:t>
+            </w:r>
+            <w:proofErr w:type="spellStart"/>
+            <w:r>
+              <w:rPr>
+                <w:sz w:val="20"/>
+                <w:szCs w:val="20"/>
+              </w:rPr>
+              <w:t>SMSconfirm</w:t>
+            </w:r>
+            <w:proofErr w:type="spellEnd"/>
+            <w:r>
+              <w:rPr>
+                <w:sz w:val="20"/>
+                <w:szCs w:val="20"/>
+              </w:rPr>
+              <w:t>);</w:t>
+            </w:r>
+            <w:bookmarkStart w:id="0" w:name="_GoBack"/>
+            <w:bookmarkEnd w:id="0"/>
+          </w:p>
+          <w:p>
+            <w:pPr>
+              <w:rPr>
+                <w:sz w:val="20"/>
+                <w:szCs w:val="20"/>
+              </w:rPr>
+            </w:pPr>
+            <w:r>
+              <w:rPr>
+                <w:sz w:val="20"/>
+                <w:szCs w:val="20"/>
+              </w:rPr>
+              <w:t xml:space="preserve">     Display </w:t>
+            </w:r>
+            <w:proofErr w:type="spellStart"/>
+            <w:r>
+              <w:rPr>
+                <w:sz w:val="20"/>
+                <w:szCs w:val="20"/>
+              </w:rPr>
+              <w:t>SMS_confirm_field</w:t>
+            </w:r>
+            <w:proofErr w:type="spellEnd"/>
+            <w:r>
+              <w:rPr>
+                <w:sz w:val="20"/>
+                <w:szCs w:val="20"/>
+              </w:rPr>
+              <w:t>;</w:t>
+            </w:r>
+          </w:p>
+          <w:p>
+            <w:pPr>
+              <w:rPr>
+                <w:sz w:val="20"/>
+                <w:szCs w:val="20"/>
+              </w:rPr>
+            </w:pPr>
+            <w:r>
+              <w:rPr>
+                <w:sz w:val="20"/>
+                <w:szCs w:val="20"/>
+              </w:rPr>
+              <w:t xml:space="preserve">     Display </w:t>
+            </w:r>
+            <w:proofErr w:type="spellStart"/>
+            <w:r>
+              <w:rPr>
+                <w:sz w:val="20"/>
+                <w:szCs w:val="20"/>
+              </w:rPr>
+              <w:t>Submit_SMS_confirm_button</w:t>
+            </w:r>
+            <w:proofErr w:type="spellEnd"/>
+            <w:r>
+              <w:rPr>
+                <w:sz w:val="20"/>
+                <w:szCs w:val="20"/>
+              </w:rPr>
+              <w:t>;</w:t>
+            </w:r>
+          </w:p>
+          <w:p>
+            <w:pPr>
+              <w:rPr>
+                <w:sz w:val="20"/>
+                <w:szCs w:val="20"/>
+              </w:rPr>
+            </w:pPr>
+            <w:r>
+              <w:rPr>
+                <w:sz w:val="20"/>
+                <w:szCs w:val="20"/>
+              </w:rPr>
+              <w:t xml:space="preserve">     If(</w:t>
+            </w:r>
+            <w:proofErr w:type="spellStart"/>
+            <w:r>
+              <w:rPr>
+                <w:sz w:val="20"/>
+                <w:szCs w:val="20"/>
+              </w:rPr>
+              <w:t>Submit_SMS_confirm_</w:t>
+            </w:r>
+            <w:proofErr w:type="gramStart"/>
+            <w:r>
+              <w:rPr>
+                <w:sz w:val="20"/>
+                <w:szCs w:val="20"/>
+              </w:rPr>
+              <w:t>button</w:t>
+            </w:r>
+            <w:r>
+              <w:rPr>
+                <w:sz w:val="20"/>
+                <w:szCs w:val="20"/>
+              </w:rPr>
+              <w:t>.isClicked</w:t>
+            </w:r>
+            <w:proofErr w:type="spellEnd"/>
+            <w:proofErr w:type="gramEnd"/>
+            <w:r>
+              <w:rPr>
+                <w:sz w:val="20"/>
+                <w:szCs w:val="20"/>
+              </w:rPr>
+              <w:t>)</w:t>
+            </w:r>
+          </w:p>
+          <w:p>
+            <w:pPr>
+              <w:rPr>
+                <w:sz w:val="20"/>
+                <w:szCs w:val="20"/>
+              </w:rPr>
+            </w:pPr>
+            <w:r>
+              <w:rPr>
+                <w:sz w:val="20"/>
+                <w:szCs w:val="20"/>
+              </w:rPr>
+              <w:t xml:space="preserve">          </w:t>
+            </w:r>
+            <w:proofErr w:type="gramStart"/>
+            <w:r>
+              <w:rPr>
+                <w:sz w:val="20"/>
+                <w:szCs w:val="20"/>
+              </w:rPr>
+              <w:t>If(</w:t>
+            </w:r>
+            <w:proofErr w:type="spellStart"/>
+            <w:proofErr w:type="gramEnd"/>
+            <w:r>
+              <w:rPr>
+                <w:sz w:val="20"/>
+                <w:szCs w:val="20"/>
+              </w:rPr>
+              <w:t>SMSconfirm</w:t>
+            </w:r>
+            <w:proofErr w:type="spellEnd"/>
+            <w:r>
+              <w:rPr>
+                <w:sz w:val="20"/>
+                <w:szCs w:val="20"/>
+              </w:rPr>
+              <w:t xml:space="preserve"> != </w:t>
+            </w:r>
+            <w:proofErr w:type="spellStart"/>
+            <w:r>
+              <w:rPr>
+                <w:sz w:val="20"/>
+                <w:szCs w:val="20"/>
+              </w:rPr>
+              <w:t>SMS_confirm_field</w:t>
+            </w:r>
+            <w:proofErr w:type="spellEnd"/>
+            <w:r>
+              <w:rPr>
+                <w:sz w:val="20"/>
+                <w:szCs w:val="20"/>
+              </w:rPr>
+              <w:t>)</w:t>
+            </w:r>
+          </w:p>
+          <w:p>
+            <w:pPr>
+              <w:rPr>
+                <w:sz w:val="20"/>
+                <w:szCs w:val="20"/>
+              </w:rPr>
+            </w:pPr>
+            <w:r>
+              <w:rPr>
+                <w:sz w:val="20"/>
+                <w:szCs w:val="20"/>
+              </w:rPr>
+              <w:t xml:space="preserve">               </w:t>
+            </w:r>
+            <w:proofErr w:type="spellStart"/>
+            <w:r>
+              <w:rPr>
+                <w:sz w:val="20"/>
+                <w:szCs w:val="20"/>
+              </w:rPr>
+              <w:t>Goto</w:t>
+            </w:r>
+            <w:proofErr w:type="spellEnd"/>
+            <w:r>
+              <w:rPr>
+                <w:sz w:val="20"/>
+                <w:szCs w:val="20"/>
+              </w:rPr>
+              <w:t xml:space="preserve"> Top;</w:t>
+            </w:r>
+          </w:p>
+          <w:p>
+            <w:pPr>
+              <w:rPr>
+                <w:sz w:val="20"/>
+                <w:szCs w:val="20"/>
+              </w:rPr>
+            </w:pPr>
+            <w:r>
+              <w:rPr>
+                <w:sz w:val="20"/>
+                <w:szCs w:val="20"/>
+              </w:rPr>
+              <w:t xml:space="preserve">          </w:t>
+            </w:r>
+            <w:proofErr w:type="spellStart"/>
+            <w:r>
+              <w:rPr>
+                <w:sz w:val="20"/>
+                <w:szCs w:val="20"/>
+              </w:rPr>
+              <w:t>EndIf</w:t>
+            </w:r>
+            <w:proofErr w:type="spellEnd"/>
+          </w:p>
+          <w:p>
+            <w:pPr>
+              <w:rPr>
+                <w:sz w:val="20"/>
+                <w:szCs w:val="20"/>
+              </w:rPr>
+            </w:pPr>
+            <w:r>
+              <w:rPr>
+                <w:sz w:val="20"/>
+                <w:szCs w:val="20"/>
+              </w:rPr>
+              <w:t xml:space="preserve">          </w:t>
+            </w:r>
+            <w:proofErr w:type="spellStart"/>
+            <w:r>
+              <w:rPr>
+                <w:sz w:val="20"/>
+                <w:szCs w:val="20"/>
+              </w:rPr>
+              <w:t>EmailHandler.Send</w:t>
+            </w:r>
+            <w:proofErr w:type="spellEnd"/>
+            <w:r>
+              <w:rPr>
+                <w:sz w:val="20"/>
+                <w:szCs w:val="20"/>
+              </w:rPr>
+              <w:t xml:space="preserve">(email, </w:t>
+            </w:r>
+            <w:proofErr w:type="spellStart"/>
+            <w:r>
+              <w:rPr>
+                <w:sz w:val="20"/>
+                <w:szCs w:val="20"/>
+              </w:rPr>
+              <w:t>ConfirmationLink</w:t>
+            </w:r>
+            <w:proofErr w:type="spellEnd"/>
+            <w:r>
+              <w:rPr>
+                <w:sz w:val="20"/>
+                <w:szCs w:val="20"/>
+              </w:rPr>
+              <w:t>);</w:t>
+            </w:r>
+          </w:p>
+          <w:p>
+            <w:pPr>
+              <w:rPr>
+                <w:sz w:val="20"/>
+                <w:szCs w:val="20"/>
+              </w:rPr>
+            </w:pPr>
+            <w:r>
+              <w:rPr>
+                <w:sz w:val="20"/>
+                <w:szCs w:val="20"/>
+              </w:rPr>
+              <w:t xml:space="preserve">          Print “A confirmation email has been sent to </w:t>
+            </w:r>
+            <w:proofErr w:type="gramStart"/>
+            <w:r>
+              <w:rPr>
+                <w:sz w:val="20"/>
+                <w:szCs w:val="20"/>
+              </w:rPr>
+              <w:t>“ +</w:t>
+            </w:r>
+            <w:proofErr w:type="gramEnd"/>
+            <w:r>
+              <w:rPr>
+                <w:sz w:val="20"/>
+                <w:szCs w:val="20"/>
+              </w:rPr>
+              <w:t xml:space="preserve"> email;</w:t>
+            </w:r>
+          </w:p>
+          <w:p>
+            <w:pPr>
+              <w:rPr>
+                <w:sz w:val="20"/>
+                <w:szCs w:val="20"/>
+              </w:rPr>
+            </w:pPr>
+            <w:r>
+              <w:rPr>
+                <w:sz w:val="20"/>
+                <w:szCs w:val="20"/>
+              </w:rPr>
+              <w:t xml:space="preserve">     </w:t>
+            </w:r>
+            <w:proofErr w:type="spellStart"/>
+            <w:r>
+              <w:rPr>
+                <w:sz w:val="20"/>
+                <w:szCs w:val="20"/>
+              </w:rPr>
+              <w:t>EndIf</w:t>
+            </w:r>
+            <w:proofErr w:type="spellEnd"/>
+            <w:r>
+              <w:rPr>
+                <w:sz w:val="20"/>
+                <w:szCs w:val="20"/>
+              </w:rPr>
+              <w:t>;</w:t>
+            </w:r>
+          </w:p>
+          <w:p>
+            <w:pPr>
+              <w:rPr>
+                <w:sz w:val="20"/>
+                <w:szCs w:val="20"/>
+              </w:rPr>
+            </w:pPr>
+            <w:proofErr w:type="spellStart"/>
+            <w:r>
+              <w:rPr>
+                <w:sz w:val="20"/>
+                <w:szCs w:val="20"/>
+              </w:rPr>
+              <w:t>EndIf</w:t>
+            </w:r>
+            <w:proofErr w:type="spellEnd"/>
+            <w:r>
+              <w:rPr>
+                <w:sz w:val="20"/>
+                <w:szCs w:val="20"/>
+              </w:rPr>
+              <w:t>;</w:t>
+            </w:r>
+          </w:p>
+        </w:tc>
+      </w:tr>
+    </w:tbl>
+    <w:p>
+      <w:pPr>
+        <w:rPr>
+          <w:rFonts w:eastAsia="Times New Roman"/>
+          <w:color w:val="000000"/>
+        </w:rPr>
+      </w:pPr>
+    </w:p>
+    <w:p/>
+    <w:tbl>
+      <w:tblPr>
+        <w:tblW w:w="9350" w:type="dxa"/>
+        <w:tblLook w:val="04A0" w:firstRow="1" w:lastRow="0" w:firstColumn="1" w:lastColumn="0" w:noHBand="0" w:noVBand="1"/>
+      </w:tblPr>
+      <w:tblGrid>
+        <w:gridCol w:w="3233"/>
+        <w:gridCol w:w="6117"/>
+      </w:tblGrid>
+      <w:tr>
+        <w:tc>
+          <w:tcPr>
+            <w:tcW w:w="0" w:type="auto"/>
+            <w:tcBorders>
+              <w:top w:val="single" w:sz="8" w:space="0" w:color="000000"/>
+              <w:left w:val="single" w:sz="8" w:space="0" w:color="000000"/>
+              <w:bottom w:val="single" w:sz="8" w:space="0" w:color="000000"/>
+              <w:right w:val="single" w:sz="8" w:space="0" w:color="000000"/>
+            </w:tcBorders>
+            <w:tcMar>
+              <w:top w:w="100" w:type="dxa"/>
+              <w:left w:w="100" w:type="dxa"/>
+              <w:bottom w:w="100" w:type="dxa"/>
+              <w:right w:w="100" w:type="dxa"/>
+            </w:tcMar>
+            <w:hideMark/>
+          </w:tcPr>
+          <w:p>
+            <w:pPr>
+              <w:pStyle w:val="NormalWeb"/>
+              <w:rPr>
+                <w:sz w:val="20"/>
+                <w:szCs w:val="20"/>
+              </w:rPr>
+            </w:pPr>
+            <w:r>
+              <w:rPr>
+                <w:sz w:val="20"/>
+                <w:szCs w:val="20"/>
+              </w:rPr>
+              <w:t>Module Name:</w:t>
+            </w:r>
+          </w:p>
+        </w:tc>
+        <w:tc>
+          <w:tcPr>
+            <w:tcW w:w="6117" w:type="dxa"/>
+            <w:tcBorders>
+              <w:top w:val="single" w:sz="8" w:space="0" w:color="000000"/>
+              <w:left w:val="single" w:sz="8" w:space="0" w:color="000000"/>
+              <w:bottom w:val="single" w:sz="8" w:space="0" w:color="000000"/>
+              <w:right w:val="single" w:sz="8" w:space="0" w:color="000000"/>
+            </w:tcBorders>
+            <w:tcMar>
+              <w:top w:w="100" w:type="dxa"/>
+              <w:left w:w="100" w:type="dxa"/>
+              <w:bottom w:w="100" w:type="dxa"/>
+              <w:right w:w="100" w:type="dxa"/>
+            </w:tcMar>
+            <w:hideMark/>
+          </w:tcPr>
+          <w:p>
+            <w:pPr>
+              <w:pStyle w:val="NormalWeb"/>
+              <w:rPr>
+                <w:sz w:val="20"/>
+                <w:szCs w:val="20"/>
+              </w:rPr>
+            </w:pPr>
+            <w:r>
+              <w:rPr>
+                <w:sz w:val="20"/>
+                <w:szCs w:val="20"/>
+              </w:rPr>
+              <w:t>Login</w:t>
+            </w:r>
+          </w:p>
+        </w:tc>
+      </w:tr>
+      <w:tr>
+        <w:tc>
+          <w:tcPr>
+            <w:tcW w:w="0" w:type="auto"/>
+            <w:tcBorders>
+              <w:top w:val="single" w:sz="8" w:space="0" w:color="000000"/>
+              <w:left w:val="single" w:sz="8" w:space="0" w:color="000000"/>
+              <w:bottom w:val="single" w:sz="8" w:space="0" w:color="000000"/>
+              <w:right w:val="single" w:sz="8" w:space="0" w:color="000000"/>
+            </w:tcBorders>
+            <w:tcMar>
+              <w:top w:w="100" w:type="dxa"/>
+              <w:left w:w="100" w:type="dxa"/>
+              <w:bottom w:w="100" w:type="dxa"/>
+              <w:right w:w="100" w:type="dxa"/>
+            </w:tcMar>
+            <w:hideMark/>
+          </w:tcPr>
+          <w:p>
+            <w:pPr>
+              <w:pStyle w:val="NormalWeb"/>
+              <w:rPr>
+                <w:sz w:val="20"/>
+                <w:szCs w:val="20"/>
+              </w:rPr>
+            </w:pPr>
+            <w:r>
+              <w:rPr>
+                <w:sz w:val="20"/>
+                <w:szCs w:val="20"/>
+              </w:rPr>
+              <w:t>Module Number:</w:t>
+            </w:r>
+          </w:p>
+        </w:tc>
+        <w:tc>
+          <w:tcPr>
+            <w:tcW w:w="6117" w:type="dxa"/>
+            <w:tcBorders>
+              <w:top w:val="single" w:sz="8" w:space="0" w:color="000000"/>
+              <w:left w:val="single" w:sz="8" w:space="0" w:color="000000"/>
+              <w:bottom w:val="single" w:sz="8" w:space="0" w:color="000000"/>
+              <w:right w:val="single" w:sz="8" w:space="0" w:color="000000"/>
+            </w:tcBorders>
+            <w:tcMar>
+              <w:top w:w="100" w:type="dxa"/>
+              <w:left w:w="100" w:type="dxa"/>
+              <w:bottom w:w="100" w:type="dxa"/>
+              <w:right w:w="100" w:type="dxa"/>
+            </w:tcMar>
+            <w:hideMark/>
+          </w:tcPr>
+          <w:p>
+            <w:pPr>
+              <w:pStyle w:val="NormalWeb"/>
+              <w:rPr>
+                <w:sz w:val="20"/>
+                <w:szCs w:val="20"/>
+              </w:rPr>
+            </w:pPr>
+            <w:r>
+              <w:rPr>
+                <w:bCs/>
+                <w:sz w:val="20"/>
+                <w:szCs w:val="20"/>
+              </w:rPr>
+              <w:t>1</w:t>
+            </w:r>
+            <w:r>
+              <w:rPr>
+                <w:bCs/>
+                <w:sz w:val="20"/>
+                <w:szCs w:val="20"/>
+              </w:rPr>
+              <w:t>.1</w:t>
+            </w:r>
+          </w:p>
+        </w:tc>
+      </w:tr>
+      <w:tr>
+        <w:tc>
+          <w:tcPr>
+            <w:tcW w:w="0" w:type="auto"/>
+            <w:tcBorders>
+              <w:top w:val="single" w:sz="8" w:space="0" w:color="000000"/>
+              <w:left w:val="single" w:sz="8" w:space="0" w:color="000000"/>
+              <w:bottom w:val="single" w:sz="8" w:space="0" w:color="000000"/>
+              <w:right w:val="single" w:sz="8" w:space="0" w:color="000000"/>
+            </w:tcBorders>
+            <w:tcMar>
+              <w:top w:w="100" w:type="dxa"/>
+              <w:left w:w="100" w:type="dxa"/>
+              <w:bottom w:w="100" w:type="dxa"/>
+              <w:right w:w="100" w:type="dxa"/>
+            </w:tcMar>
+            <w:hideMark/>
+          </w:tcPr>
+          <w:p>
+            <w:pPr>
+              <w:pStyle w:val="NormalWeb"/>
+              <w:rPr>
+                <w:sz w:val="20"/>
+                <w:szCs w:val="20"/>
+              </w:rPr>
+            </w:pPr>
+            <w:r>
+              <w:rPr>
+                <w:sz w:val="20"/>
+                <w:szCs w:val="20"/>
+              </w:rPr>
+              <w:t>Module Description:</w:t>
+            </w:r>
+          </w:p>
+        </w:tc>
+        <w:tc>
+          <w:tcPr>
+            <w:tcW w:w="6117" w:type="dxa"/>
+            <w:tcBorders>
+              <w:top w:val="single" w:sz="8" w:space="0" w:color="000000"/>
+              <w:left w:val="single" w:sz="8" w:space="0" w:color="000000"/>
+              <w:bottom w:val="single" w:sz="8" w:space="0" w:color="000000"/>
+              <w:right w:val="single" w:sz="8" w:space="0" w:color="000000"/>
+            </w:tcBorders>
+            <w:tcMar>
+              <w:top w:w="100" w:type="dxa"/>
+              <w:left w:w="100" w:type="dxa"/>
+              <w:bottom w:w="100" w:type="dxa"/>
+              <w:right w:w="100" w:type="dxa"/>
+            </w:tcMar>
+            <w:hideMark/>
+          </w:tcPr>
+          <w:p>
+            <w:pPr>
+              <w:pStyle w:val="NormalWeb"/>
+              <w:rPr>
+                <w:sz w:val="20"/>
+                <w:szCs w:val="20"/>
+              </w:rPr>
+            </w:pPr>
+            <w:r>
+              <w:rPr>
+                <w:sz w:val="20"/>
+                <w:szCs w:val="20"/>
+              </w:rPr>
+              <w:t>Player wants to login to their account.</w:t>
+            </w:r>
+          </w:p>
+        </w:tc>
+      </w:tr>
+      <w:tr>
+        <w:tc>
+          <w:tcPr>
+            <w:tcW w:w="0" w:type="auto"/>
+            <w:tcBorders>
+              <w:top w:val="single" w:sz="8" w:space="0" w:color="000000"/>
+              <w:left w:val="single" w:sz="8" w:space="0" w:color="000000"/>
+              <w:bottom w:val="single" w:sz="8" w:space="0" w:color="000000"/>
+              <w:right w:val="single" w:sz="8" w:space="0" w:color="000000"/>
+            </w:tcBorders>
+            <w:tcMar>
+              <w:top w:w="100" w:type="dxa"/>
+              <w:left w:w="100" w:type="dxa"/>
+              <w:bottom w:w="100" w:type="dxa"/>
+              <w:right w:w="100" w:type="dxa"/>
+            </w:tcMar>
+            <w:hideMark/>
+          </w:tcPr>
+          <w:p>
+            <w:pPr>
+              <w:pStyle w:val="NormalWeb"/>
+              <w:rPr>
+                <w:sz w:val="20"/>
+                <w:szCs w:val="20"/>
+              </w:rPr>
+            </w:pPr>
+            <w:r>
+              <w:rPr>
+                <w:sz w:val="20"/>
+                <w:szCs w:val="20"/>
+              </w:rPr>
+              <w:t>Input Parameters:</w:t>
+            </w:r>
+          </w:p>
+        </w:tc>
+        <w:tc>
+          <w:tcPr>
+            <w:tcW w:w="6117" w:type="dxa"/>
+            <w:tcBorders>
+              <w:top w:val="single" w:sz="8" w:space="0" w:color="000000"/>
+              <w:left w:val="single" w:sz="8" w:space="0" w:color="000000"/>
+              <w:bottom w:val="single" w:sz="8" w:space="0" w:color="000000"/>
+              <w:right w:val="single" w:sz="8" w:space="0" w:color="000000"/>
+            </w:tcBorders>
+            <w:tcMar>
+              <w:top w:w="100" w:type="dxa"/>
+              <w:left w:w="100" w:type="dxa"/>
+              <w:bottom w:w="100" w:type="dxa"/>
+              <w:right w:w="100" w:type="dxa"/>
+            </w:tcMar>
+            <w:hideMark/>
+          </w:tcPr>
+          <w:p>
+            <w:pPr>
+              <w:pStyle w:val="NormalWeb"/>
+              <w:rPr>
+                <w:sz w:val="20"/>
+                <w:szCs w:val="20"/>
+              </w:rPr>
+            </w:pPr>
+            <w:r>
+              <w:rPr>
+                <w:sz w:val="20"/>
+                <w:szCs w:val="20"/>
+              </w:rPr>
+              <w:t>Username, Password</w:t>
+            </w:r>
+          </w:p>
+        </w:tc>
+      </w:tr>
+      <w:tr>
+        <w:tc>
+          <w:tcPr>
+            <w:tcW w:w="0" w:type="auto"/>
+            <w:tcBorders>
+              <w:top w:val="single" w:sz="8" w:space="0" w:color="000000"/>
+              <w:left w:val="single" w:sz="8" w:space="0" w:color="000000"/>
+              <w:bottom w:val="single" w:sz="8" w:space="0" w:color="000000"/>
+              <w:right w:val="single" w:sz="8" w:space="0" w:color="000000"/>
+            </w:tcBorders>
+            <w:tcMar>
+              <w:top w:w="100" w:type="dxa"/>
+              <w:left w:w="100" w:type="dxa"/>
+              <w:bottom w:w="100" w:type="dxa"/>
+              <w:right w:w="100" w:type="dxa"/>
+            </w:tcMar>
+            <w:hideMark/>
+          </w:tcPr>
+          <w:p>
+            <w:pPr>
+              <w:pStyle w:val="NormalWeb"/>
+              <w:rPr>
+                <w:sz w:val="20"/>
+                <w:szCs w:val="20"/>
+              </w:rPr>
+            </w:pPr>
+            <w:r>
+              <w:rPr>
+                <w:sz w:val="20"/>
+                <w:szCs w:val="20"/>
+              </w:rPr>
+              <w:lastRenderedPageBreak/>
               <w:t>Output Parameters:</w:t>
             </w:r>
           </w:p>
@@ -918,14 +2481,7 @@
                 <w:sz w:val="20"/>
                 <w:szCs w:val="20"/>
               </w:rPr>
-              <w:t xml:space="preserve">  </w:t>
-            </w:r>
-            <w:r>
-              <w:rPr>
-                <w:sz w:val="20"/>
-                <w:szCs w:val="20"/>
-              </w:rPr>
-              <w:t xml:space="preserve">        Tries++;</w:t>
+              <w:t xml:space="preserve">          Tries++;</w:t>
             </w:r>
           </w:p>
           <w:p>
@@ -1045,7 +2601,7 @@
     <w:p>
       <w:pPr>
         <w:rPr>
-          <w:rFonts w:ascii="Calibri" w:eastAsia="Times New Roman" w:hAnsi="Calibri" w:cs="Calibri"/>
+          <w:rFonts w:eastAsia="Times New Roman"/>
           <w:color w:val="000000"/>
           <w:sz w:val="20"/>
           <w:szCs w:val="20"/>
@@ -1197,7 +2753,7 @@
                 <w:sz w:val="20"/>
                 <w:szCs w:val="20"/>
               </w:rPr>
-              <w:t>1.1</w:t>
+              <w:t>1.2</w:t>
             </w:r>
           </w:p>
         </w:tc>
@@ -1811,7 +3367,6 @@
                 <w:sz w:val="20"/>
                 <w:szCs w:val="20"/>
               </w:rPr>
-              <w:lastRenderedPageBreak/>
               <w:t xml:space="preserve">Pseudocode: </w:t>
             </w:r>
           </w:p>
@@ -1887,7 +3442,7 @@
     <w:p>
       <w:pPr>
         <w:rPr>
-          <w:rFonts w:ascii="Calibri" w:eastAsia="Times New Roman" w:hAnsi="Calibri" w:cs="Calibri"/>
+          <w:rFonts w:eastAsia="Times New Roman"/>
           <w:color w:val="000000"/>
           <w:sz w:val="20"/>
           <w:szCs w:val="20"/>
@@ -2013,6 +3568,7 @@
                 <w:sz w:val="20"/>
                 <w:szCs w:val="20"/>
               </w:rPr>
+              <w:lastRenderedPageBreak/>
               <w:t>Module Number:</w:t>
             </w:r>
           </w:p>
@@ -2048,7 +3604,7 @@
                 <w:sz w:val="20"/>
                 <w:szCs w:val="20"/>
               </w:rPr>
-              <w:t>1.2</w:t>
+              <w:t>1.3</w:t>
             </w:r>
           </w:p>
         </w:tc>
@@ -2993,14 +4549,7 @@
                 <w:sz w:val="20"/>
                 <w:szCs w:val="20"/>
               </w:rPr>
-              <w:t>Confirm</w:t>
-            </w:r>
-            <w:r>
-              <w:rPr>
-                <w:sz w:val="20"/>
-                <w:szCs w:val="20"/>
-              </w:rPr>
-              <w:t>NewPasswordField</w:t>
+              <w:t>ConfirmNewPasswordField</w:t>
             </w:r>
             <w:proofErr w:type="spellEnd"/>
             <w:r>
@@ -3388,8 +4937,6 @@
               </w:rPr>
               <w:t>;</w:t>
             </w:r>
-            <w:bookmarkStart w:id="0" w:name="_GoBack"/>
-            <w:bookmarkEnd w:id="0"/>
           </w:p>
           <w:p>
             <w:pPr>
@@ -3444,7 +4991,7 @@
     <w:p>
       <w:pPr>
         <w:rPr>
-          <w:rFonts w:ascii="Calibri" w:eastAsia="Times New Roman" w:hAnsi="Calibri" w:cs="Calibri"/>
+          <w:rFonts w:eastAsia="Times New Roman"/>
           <w:color w:val="000000"/>
           <w:sz w:val="20"/>
           <w:szCs w:val="20"/>

</xml_diff>